<commit_message>
README updated with executive summary and data information section. Docs folder added for github pages.
</commit_message>
<xml_diff>
--- a/reports/Under 65 Stroke Risk Analysis - 3 Minute Story.docx
+++ b/reports/Under 65 Stroke Risk Analysis - 3 Minute Story.docx
@@ -70,6 +70,7 @@
         <w:rPr>
           <w:b/>
           <w:bCs/>
+          <w:noProof/>
           <w:sz w:val="28"/>
           <w:szCs w:val="28"/>
         </w:rPr>
@@ -119,19 +120,21 @@
       </w:pPr>
       <w:r>
         <w:rPr>
-          <w:sz w:val="22"/>
-          <w:szCs w:val="22"/>
-        </w:rPr>
-        <w:t xml:space="preserve">Based on a dataset, </w:t>
-      </w:r>
-      <w:r>
-        <w:rPr>
-          <w:b/>
-          <w:bCs/>
-          <w:sz w:val="22"/>
-          <w:szCs w:val="22"/>
-        </w:rPr>
-        <w:t>did you know that nearly 90% of stroke patients under the age of 65 are married?</w:t>
+          <w:b/>
+          <w:bCs/>
+          <w:sz w:val="22"/>
+          <w:szCs w:val="22"/>
+        </w:rPr>
+        <w:t>D</w:t>
+      </w:r>
+      <w:r>
+        <w:rPr>
+          <w:b/>
+          <w:bCs/>
+          <w:sz w:val="22"/>
+          <w:szCs w:val="22"/>
+        </w:rPr>
+        <w:t>id you know that nearly 90% of stroke patients under the age of 65 are married?</w:t>
       </w:r>
       <w:r>
         <w:rPr>

</xml_diff>

<commit_message>
Readme updated for final just pending links. HTML version of workbook published for reports. walkthrough slides done. Presentation slides done.
</commit_message>
<xml_diff>
--- a/reports/Under 65 Stroke Risk Analysis - 3 Minute Story.docx
+++ b/reports/Under 65 Stroke Risk Analysis - 3 Minute Story.docx
@@ -283,7 +283,45 @@
           <w:sz w:val="22"/>
           <w:szCs w:val="22"/>
         </w:rPr>
-        <w:t>Stroke is the leading cause of death in the U.S.</w:t>
+        <w:t xml:space="preserve">Stroke is </w:t>
+      </w:r>
+      <w:r>
+        <w:rPr>
+          <w:b/>
+          <w:bCs/>
+          <w:sz w:val="22"/>
+          <w:szCs w:val="22"/>
+        </w:rPr>
+        <w:t xml:space="preserve">one of </w:t>
+      </w:r>
+      <w:r>
+        <w:rPr>
+          <w:b/>
+          <w:bCs/>
+          <w:sz w:val="22"/>
+          <w:szCs w:val="22"/>
+        </w:rPr>
+        <w:t xml:space="preserve">the leading </w:t>
+      </w:r>
+      <w:proofErr w:type="gramStart"/>
+      <w:r>
+        <w:rPr>
+          <w:b/>
+          <w:bCs/>
+          <w:sz w:val="22"/>
+          <w:szCs w:val="22"/>
+        </w:rPr>
+        <w:t>cause</w:t>
+      </w:r>
+      <w:proofErr w:type="gramEnd"/>
+      <w:r>
+        <w:rPr>
+          <w:b/>
+          <w:bCs/>
+          <w:sz w:val="22"/>
+          <w:szCs w:val="22"/>
+        </w:rPr>
+        <w:t xml:space="preserve"> of death in the U.S.</w:t>
       </w:r>
       <w:r>
         <w:rPr>
@@ -310,6 +348,15 @@
           <w:szCs w:val="28"/>
         </w:rPr>
         <w:t>Project Goal</w:t>
+      </w:r>
+      <w:r>
+        <w:rPr>
+          <w:b/>
+          <w:bCs/>
+          <w:sz w:val="28"/>
+          <w:szCs w:val="28"/>
+        </w:rPr>
+        <w:t>s</w:t>
       </w:r>
     </w:p>
     <w:p>
@@ -733,8 +780,6 @@
     <w:p>
       <w:pPr>
         <w:rPr>
-          <w:b/>
-          <w:bCs/>
           <w:sz w:val="22"/>
           <w:szCs w:val="22"/>
         </w:rPr>
@@ -747,448 +792,346 @@
           <w:szCs w:val="22"/>
         </w:rPr>
         <w:t>Heart Disease</w:t>
+      </w:r>
+      <w:r>
+        <w:rPr>
+          <w:sz w:val="22"/>
+          <w:szCs w:val="22"/>
+        </w:rPr>
+        <w:t xml:space="preserve"> – patients with heart disease had a stroke rate </w:t>
+      </w:r>
+      <w:r>
+        <w:rPr>
+          <w:b/>
+          <w:bCs/>
+          <w:sz w:val="22"/>
+          <w:szCs w:val="22"/>
+        </w:rPr>
+        <w:t>of 13.54%</w:t>
+      </w:r>
+      <w:r>
+        <w:rPr>
+          <w:sz w:val="22"/>
+          <w:szCs w:val="22"/>
+        </w:rPr>
+        <w:t xml:space="preserve">, which is the </w:t>
+      </w:r>
+      <w:r>
+        <w:rPr>
+          <w:b/>
+          <w:bCs/>
+          <w:sz w:val="22"/>
+          <w:szCs w:val="22"/>
+        </w:rPr>
+        <w:t>highest</w:t>
+      </w:r>
+      <w:r>
+        <w:rPr>
+          <w:sz w:val="22"/>
+          <w:szCs w:val="22"/>
+        </w:rPr>
+        <w:t xml:space="preserve"> among all risk groups. Patients with heart disease only represent </w:t>
+      </w:r>
+      <w:r>
+        <w:rPr>
+          <w:b/>
+          <w:bCs/>
+          <w:sz w:val="22"/>
+          <w:szCs w:val="22"/>
+        </w:rPr>
+        <w:t>2.25%</w:t>
+      </w:r>
+      <w:r>
+        <w:rPr>
+          <w:sz w:val="22"/>
+          <w:szCs w:val="22"/>
+        </w:rPr>
+        <w:t xml:space="preserve"> of the overall population </w:t>
+      </w:r>
+      <w:r>
+        <w:rPr>
+          <w:sz w:val="22"/>
+          <w:szCs w:val="22"/>
+        </w:rPr>
+        <w:t>but it accounts for 14.44% of all stroke cases. I</w:t>
+      </w:r>
+      <w:r>
+        <w:rPr>
+          <w:sz w:val="22"/>
+          <w:szCs w:val="22"/>
+        </w:rPr>
+        <w:t xml:space="preserve">ts prevalence </w:t>
+      </w:r>
+      <w:r>
+        <w:rPr>
+          <w:b/>
+          <w:bCs/>
+          <w:sz w:val="22"/>
+          <w:szCs w:val="22"/>
+        </w:rPr>
+        <w:t>increases sixfold by age 35-44</w:t>
+      </w:r>
+      <w:r>
+        <w:rPr>
+          <w:sz w:val="22"/>
+          <w:szCs w:val="22"/>
+        </w:rPr>
+        <w:t>.</w:t>
       </w:r>
     </w:p>
     <w:p>
       <w:pPr>
-        <w:pStyle w:val="ListParagraph"/>
-        <w:numPr>
-          <w:ilvl w:val="0"/>
-          <w:numId w:val="3"/>
-        </w:numPr>
-        <w:rPr>
-          <w:sz w:val="22"/>
-          <w:szCs w:val="22"/>
-        </w:rPr>
-      </w:pPr>
-      <w:r>
-        <w:rPr>
-          <w:sz w:val="22"/>
-          <w:szCs w:val="22"/>
-        </w:rPr>
-        <w:t xml:space="preserve">Highest in-group stroke rate of </w:t>
-      </w:r>
-      <w:r>
-        <w:rPr>
-          <w:b/>
-          <w:bCs/>
-          <w:sz w:val="22"/>
-          <w:szCs w:val="22"/>
-        </w:rPr>
-        <w:t>13.54%</w:t>
+        <w:rPr>
+          <w:sz w:val="22"/>
+          <w:szCs w:val="22"/>
+        </w:rPr>
+      </w:pPr>
+      <w:r>
+        <w:rPr>
+          <w:b/>
+          <w:bCs/>
+          <w:sz w:val="22"/>
+          <w:szCs w:val="22"/>
+        </w:rPr>
+        <w:t>Hypertension</w:t>
+      </w:r>
+      <w:r>
+        <w:rPr>
+          <w:sz w:val="22"/>
+          <w:szCs w:val="22"/>
+        </w:rPr>
+        <w:t xml:space="preserve"> – patients with hypertension had a stroke rate of </w:t>
+      </w:r>
+      <w:r>
+        <w:rPr>
+          <w:b/>
+          <w:bCs/>
+          <w:sz w:val="22"/>
+          <w:szCs w:val="22"/>
+        </w:rPr>
+        <w:t xml:space="preserve">5.97% </w:t>
+      </w:r>
+      <w:r>
+        <w:rPr>
+          <w:sz w:val="22"/>
+          <w:szCs w:val="22"/>
+        </w:rPr>
+        <w:t xml:space="preserve">and can appear at </w:t>
+      </w:r>
+      <w:r>
+        <w:rPr>
+          <w:b/>
+          <w:bCs/>
+          <w:sz w:val="22"/>
+          <w:szCs w:val="22"/>
+        </w:rPr>
+        <w:t>any age</w:t>
+      </w:r>
+      <w:r>
+        <w:rPr>
+          <w:sz w:val="22"/>
+          <w:szCs w:val="22"/>
+        </w:rPr>
+        <w:t xml:space="preserve">. Its prevalence increases sharply in young adulthood </w:t>
+      </w:r>
+      <w:r>
+        <w:rPr>
+          <w:sz w:val="22"/>
+          <w:szCs w:val="22"/>
+        </w:rPr>
+        <w:t xml:space="preserve">where there is an </w:t>
+      </w:r>
+      <w:proofErr w:type="gramStart"/>
+      <w:r>
+        <w:rPr>
+          <w:sz w:val="22"/>
+          <w:szCs w:val="22"/>
+        </w:rPr>
+        <w:t>eleven fold</w:t>
+      </w:r>
+      <w:proofErr w:type="gramEnd"/>
+      <w:r>
+        <w:rPr>
+          <w:sz w:val="22"/>
+          <w:szCs w:val="22"/>
+        </w:rPr>
+        <w:t xml:space="preserve"> jump in hypertensive cases by </w:t>
+      </w:r>
+      <w:proofErr w:type="gramStart"/>
+      <w:r>
+        <w:rPr>
+          <w:sz w:val="22"/>
+          <w:szCs w:val="22"/>
+        </w:rPr>
+        <w:t xml:space="preserve">age </w:t>
+      </w:r>
+      <w:r>
+        <w:rPr>
+          <w:sz w:val="22"/>
+          <w:szCs w:val="22"/>
+        </w:rPr>
+        <w:t xml:space="preserve"> </w:t>
+      </w:r>
+      <w:r>
+        <w:rPr>
+          <w:b/>
+          <w:bCs/>
+          <w:sz w:val="22"/>
+          <w:szCs w:val="22"/>
+        </w:rPr>
+        <w:t>1</w:t>
+      </w:r>
+      <w:r>
+        <w:rPr>
+          <w:b/>
+          <w:bCs/>
+          <w:sz w:val="22"/>
+          <w:szCs w:val="22"/>
+        </w:rPr>
+        <w:t>8</w:t>
+      </w:r>
+      <w:proofErr w:type="gramEnd"/>
+      <w:r>
+        <w:rPr>
+          <w:b/>
+          <w:bCs/>
+          <w:sz w:val="22"/>
+          <w:szCs w:val="22"/>
+        </w:rPr>
+        <w:t>-24</w:t>
+      </w:r>
+      <w:r>
+        <w:rPr>
+          <w:sz w:val="22"/>
+          <w:szCs w:val="22"/>
+        </w:rPr>
+        <w:t>.</w:t>
       </w:r>
     </w:p>
     <w:p>
       <w:pPr>
-        <w:pStyle w:val="ListParagraph"/>
-        <w:numPr>
-          <w:ilvl w:val="0"/>
-          <w:numId w:val="3"/>
-        </w:numPr>
-        <w:rPr>
-          <w:sz w:val="22"/>
-          <w:szCs w:val="22"/>
-        </w:rPr>
-      </w:pPr>
-      <w:r>
-        <w:rPr>
-          <w:sz w:val="22"/>
-          <w:szCs w:val="22"/>
-        </w:rPr>
-        <w:t xml:space="preserve">Accounts for </w:t>
-      </w:r>
-      <w:r>
-        <w:rPr>
-          <w:b/>
-          <w:bCs/>
-          <w:sz w:val="22"/>
-          <w:szCs w:val="22"/>
-        </w:rPr>
-        <w:t>14.44%</w:t>
-      </w:r>
-      <w:r>
-        <w:rPr>
-          <w:sz w:val="22"/>
-          <w:szCs w:val="22"/>
-        </w:rPr>
-        <w:t xml:space="preserve"> of all stroke cases.</w:t>
+        <w:rPr>
+          <w:b/>
+          <w:bCs/>
+          <w:sz w:val="22"/>
+          <w:szCs w:val="22"/>
+        </w:rPr>
+      </w:pPr>
+      <w:r>
+        <w:rPr>
+          <w:b/>
+          <w:bCs/>
+          <w:sz w:val="22"/>
+          <w:szCs w:val="22"/>
+        </w:rPr>
+        <w:t>Diabetes</w:t>
+      </w:r>
+      <w:r>
+        <w:rPr>
+          <w:b/>
+          <w:bCs/>
+          <w:sz w:val="22"/>
+          <w:szCs w:val="22"/>
+        </w:rPr>
+        <w:t xml:space="preserve"> – </w:t>
+      </w:r>
+      <w:r>
+        <w:rPr>
+          <w:sz w:val="22"/>
+          <w:szCs w:val="22"/>
+        </w:rPr>
+        <w:t xml:space="preserve">patients with diabetes face a </w:t>
+      </w:r>
+      <w:r>
+        <w:rPr>
+          <w:b/>
+          <w:bCs/>
+          <w:sz w:val="22"/>
+          <w:szCs w:val="22"/>
+        </w:rPr>
+        <w:t xml:space="preserve">4.78% </w:t>
+      </w:r>
+      <w:r>
+        <w:rPr>
+          <w:sz w:val="22"/>
+          <w:szCs w:val="22"/>
+        </w:rPr>
+        <w:t xml:space="preserve">stroke rate. It affects </w:t>
+      </w:r>
+      <w:r>
+        <w:rPr>
+          <w:b/>
+          <w:bCs/>
+          <w:sz w:val="22"/>
+          <w:szCs w:val="22"/>
+        </w:rPr>
+        <w:t xml:space="preserve">1 in 5 </w:t>
+      </w:r>
+      <w:r>
+        <w:rPr>
+          <w:sz w:val="22"/>
+          <w:szCs w:val="22"/>
+        </w:rPr>
+        <w:t xml:space="preserve">patients by age </w:t>
+      </w:r>
+      <w:r>
+        <w:rPr>
+          <w:b/>
+          <w:bCs/>
+          <w:sz w:val="22"/>
+          <w:szCs w:val="22"/>
+        </w:rPr>
+        <w:t>45-54</w:t>
+      </w:r>
+      <w:r>
+        <w:rPr>
+          <w:sz w:val="22"/>
+          <w:szCs w:val="22"/>
+        </w:rPr>
+        <w:t xml:space="preserve">, rising to </w:t>
+      </w:r>
+      <w:r>
+        <w:rPr>
+          <w:b/>
+          <w:bCs/>
+          <w:sz w:val="22"/>
+          <w:szCs w:val="22"/>
+        </w:rPr>
+        <w:t>1 in 4</w:t>
+      </w:r>
+      <w:r>
+        <w:rPr>
+          <w:sz w:val="22"/>
+          <w:szCs w:val="22"/>
+        </w:rPr>
+        <w:t xml:space="preserve"> by age </w:t>
+      </w:r>
+      <w:r>
+        <w:rPr>
+          <w:b/>
+          <w:bCs/>
+          <w:sz w:val="22"/>
+          <w:szCs w:val="22"/>
+        </w:rPr>
+        <w:t>55-64</w:t>
+      </w:r>
+      <w:r>
+        <w:rPr>
+          <w:sz w:val="22"/>
+          <w:szCs w:val="22"/>
+        </w:rPr>
+        <w:t>.</w:t>
+      </w:r>
+      <w:r>
+        <w:rPr>
+          <w:sz w:val="22"/>
+          <w:szCs w:val="22"/>
+        </w:rPr>
+        <w:t xml:space="preserve"> </w:t>
       </w:r>
     </w:p>
     <w:p>
       <w:pPr>
-        <w:pStyle w:val="ListParagraph"/>
-        <w:numPr>
-          <w:ilvl w:val="0"/>
-          <w:numId w:val="3"/>
-        </w:numPr>
-        <w:rPr>
-          <w:sz w:val="22"/>
-          <w:szCs w:val="22"/>
-        </w:rPr>
-      </w:pPr>
-      <w:r>
-        <w:rPr>
-          <w:sz w:val="22"/>
-          <w:szCs w:val="22"/>
-        </w:rPr>
-        <w:t xml:space="preserve">Found in only </w:t>
-      </w:r>
-      <w:r>
-        <w:rPr>
-          <w:b/>
-          <w:bCs/>
-          <w:sz w:val="22"/>
-          <w:szCs w:val="22"/>
-        </w:rPr>
-        <w:t>2.35%</w:t>
-      </w:r>
-      <w:r>
-        <w:rPr>
-          <w:sz w:val="22"/>
-          <w:szCs w:val="22"/>
-        </w:rPr>
-        <w:t xml:space="preserve"> of patients.</w:t>
-      </w:r>
-    </w:p>
-    <w:p>
-      <w:pPr>
-        <w:pStyle w:val="ListParagraph"/>
-        <w:numPr>
-          <w:ilvl w:val="0"/>
-          <w:numId w:val="3"/>
-        </w:numPr>
-        <w:rPr>
-          <w:sz w:val="22"/>
-          <w:szCs w:val="22"/>
-        </w:rPr>
-      </w:pPr>
-      <w:r>
-        <w:rPr>
-          <w:sz w:val="22"/>
-          <w:szCs w:val="22"/>
-        </w:rPr>
-        <w:t xml:space="preserve">Prevalence </w:t>
-      </w:r>
-      <w:r>
-        <w:rPr>
-          <w:b/>
-          <w:bCs/>
-          <w:sz w:val="22"/>
-          <w:szCs w:val="22"/>
-        </w:rPr>
-        <w:t>increases six times</w:t>
-      </w:r>
-      <w:r>
-        <w:rPr>
-          <w:sz w:val="22"/>
-          <w:szCs w:val="22"/>
-        </w:rPr>
-        <w:t xml:space="preserve"> starting at age 34.</w:t>
-      </w:r>
-    </w:p>
-    <w:p>
-      <w:pPr>
-        <w:rPr>
-          <w:b/>
-          <w:bCs/>
-          <w:sz w:val="22"/>
-          <w:szCs w:val="22"/>
-        </w:rPr>
-      </w:pPr>
-      <w:r>
-        <w:rPr>
-          <w:b/>
-          <w:bCs/>
-          <w:sz w:val="22"/>
-          <w:szCs w:val="22"/>
-        </w:rPr>
-        <w:t>Hypertension</w:t>
-      </w:r>
-    </w:p>
-    <w:p>
-      <w:pPr>
-        <w:pStyle w:val="ListParagraph"/>
-        <w:numPr>
-          <w:ilvl w:val="0"/>
-          <w:numId w:val="3"/>
-        </w:numPr>
-        <w:rPr>
-          <w:b/>
-          <w:bCs/>
-          <w:sz w:val="22"/>
-          <w:szCs w:val="22"/>
-        </w:rPr>
-      </w:pPr>
-      <w:r>
-        <w:rPr>
-          <w:sz w:val="22"/>
-          <w:szCs w:val="22"/>
-        </w:rPr>
-        <w:t xml:space="preserve">Stroke rate of </w:t>
-      </w:r>
-      <w:r>
-        <w:rPr>
-          <w:b/>
-          <w:bCs/>
-          <w:sz w:val="22"/>
-          <w:szCs w:val="22"/>
-        </w:rPr>
-        <w:t>5.97%</w:t>
-      </w:r>
-    </w:p>
-    <w:p>
-      <w:pPr>
-        <w:pStyle w:val="ListParagraph"/>
-        <w:numPr>
-          <w:ilvl w:val="0"/>
-          <w:numId w:val="3"/>
-        </w:numPr>
-        <w:rPr>
-          <w:b/>
-          <w:bCs/>
-          <w:sz w:val="22"/>
-          <w:szCs w:val="22"/>
-        </w:rPr>
-      </w:pPr>
-      <w:r>
-        <w:rPr>
-          <w:sz w:val="22"/>
-          <w:szCs w:val="22"/>
-        </w:rPr>
-        <w:t xml:space="preserve">Can develop at </w:t>
-      </w:r>
-      <w:r>
-        <w:rPr>
-          <w:b/>
-          <w:bCs/>
-          <w:sz w:val="22"/>
-          <w:szCs w:val="22"/>
-        </w:rPr>
-        <w:t>any age</w:t>
-      </w:r>
-      <w:r>
-        <w:rPr>
-          <w:sz w:val="22"/>
-          <w:szCs w:val="22"/>
-        </w:rPr>
-        <w:t>.</w:t>
-      </w:r>
-    </w:p>
-    <w:p>
-      <w:pPr>
-        <w:pStyle w:val="ListParagraph"/>
-        <w:numPr>
-          <w:ilvl w:val="0"/>
-          <w:numId w:val="3"/>
-        </w:numPr>
-        <w:rPr>
-          <w:b/>
-          <w:bCs/>
-          <w:sz w:val="22"/>
-          <w:szCs w:val="22"/>
-        </w:rPr>
-      </w:pPr>
-      <w:r>
-        <w:rPr>
-          <w:sz w:val="22"/>
-          <w:szCs w:val="22"/>
-        </w:rPr>
-        <w:t xml:space="preserve">Nearly </w:t>
-      </w:r>
-      <w:r>
-        <w:rPr>
-          <w:b/>
-          <w:bCs/>
-          <w:sz w:val="22"/>
-          <w:szCs w:val="22"/>
-        </w:rPr>
-        <w:t>25%</w:t>
-      </w:r>
-      <w:r>
-        <w:rPr>
-          <w:sz w:val="22"/>
-          <w:szCs w:val="22"/>
-        </w:rPr>
-        <w:t xml:space="preserve"> of patients have hypertension </w:t>
-      </w:r>
-      <w:r>
-        <w:rPr>
-          <w:sz w:val="22"/>
-          <w:szCs w:val="22"/>
-        </w:rPr>
-        <w:t xml:space="preserve">at age </w:t>
-      </w:r>
-      <w:r>
-        <w:rPr>
-          <w:b/>
-          <w:bCs/>
-          <w:sz w:val="22"/>
-          <w:szCs w:val="22"/>
-        </w:rPr>
-        <w:t>55-64</w:t>
-      </w:r>
-      <w:r>
-        <w:rPr>
-          <w:sz w:val="22"/>
-          <w:szCs w:val="22"/>
-        </w:rPr>
-        <w:t>.</w:t>
-      </w:r>
-    </w:p>
-    <w:p>
-      <w:pPr>
-        <w:rPr>
-          <w:b/>
-          <w:bCs/>
-          <w:sz w:val="22"/>
-          <w:szCs w:val="22"/>
-        </w:rPr>
-      </w:pPr>
-      <w:r>
-        <w:rPr>
-          <w:b/>
-          <w:bCs/>
-          <w:sz w:val="22"/>
-          <w:szCs w:val="22"/>
-        </w:rPr>
-        <w:t xml:space="preserve">Diabetes </w:t>
-      </w:r>
-    </w:p>
-    <w:p>
-      <w:pPr>
-        <w:pStyle w:val="ListParagraph"/>
-        <w:numPr>
-          <w:ilvl w:val="0"/>
-          <w:numId w:val="3"/>
-        </w:numPr>
-        <w:rPr>
-          <w:sz w:val="22"/>
-          <w:szCs w:val="22"/>
-        </w:rPr>
-      </w:pPr>
-      <w:r>
-        <w:rPr>
-          <w:sz w:val="22"/>
-          <w:szCs w:val="22"/>
-        </w:rPr>
-        <w:t xml:space="preserve">Stroke rate at </w:t>
-      </w:r>
-      <w:r>
-        <w:rPr>
-          <w:b/>
-          <w:bCs/>
-          <w:sz w:val="22"/>
-          <w:szCs w:val="22"/>
-        </w:rPr>
-        <w:t>4.78%</w:t>
-      </w:r>
-    </w:p>
-    <w:p>
-      <w:pPr>
-        <w:pStyle w:val="ListParagraph"/>
-        <w:numPr>
-          <w:ilvl w:val="0"/>
-          <w:numId w:val="3"/>
-        </w:numPr>
-        <w:rPr>
-          <w:sz w:val="22"/>
-          <w:szCs w:val="22"/>
-        </w:rPr>
-      </w:pPr>
-      <w:r>
-        <w:rPr>
-          <w:sz w:val="22"/>
-          <w:szCs w:val="22"/>
-        </w:rPr>
-        <w:t xml:space="preserve">Affects around </w:t>
-      </w:r>
-      <w:r>
-        <w:rPr>
-          <w:b/>
-          <w:bCs/>
-          <w:sz w:val="22"/>
-          <w:szCs w:val="22"/>
-        </w:rPr>
-        <w:t>20%</w:t>
-      </w:r>
-      <w:r>
-        <w:rPr>
-          <w:sz w:val="22"/>
-          <w:szCs w:val="22"/>
-        </w:rPr>
-        <w:t xml:space="preserve"> of patients aged </w:t>
-      </w:r>
-      <w:r>
-        <w:rPr>
-          <w:b/>
-          <w:bCs/>
-          <w:sz w:val="22"/>
-          <w:szCs w:val="22"/>
-        </w:rPr>
-        <w:t>45-54</w:t>
-      </w:r>
-      <w:r>
-        <w:rPr>
-          <w:sz w:val="22"/>
-          <w:szCs w:val="22"/>
-        </w:rPr>
-        <w:t>.</w:t>
-      </w:r>
-    </w:p>
-    <w:p>
-      <w:pPr>
-        <w:pStyle w:val="ListParagraph"/>
-        <w:numPr>
-          <w:ilvl w:val="0"/>
-          <w:numId w:val="3"/>
-        </w:numPr>
-        <w:rPr>
-          <w:sz w:val="22"/>
-          <w:szCs w:val="22"/>
-        </w:rPr>
-      </w:pPr>
-      <w:r>
-        <w:rPr>
-          <w:sz w:val="22"/>
-          <w:szCs w:val="22"/>
-        </w:rPr>
-        <w:t xml:space="preserve">Presence rise to about </w:t>
-      </w:r>
-      <w:r>
-        <w:rPr>
-          <w:b/>
-          <w:bCs/>
-          <w:sz w:val="22"/>
-          <w:szCs w:val="22"/>
-        </w:rPr>
-        <w:t>25%</w:t>
-      </w:r>
-      <w:r>
-        <w:rPr>
-          <w:sz w:val="22"/>
-          <w:szCs w:val="22"/>
-        </w:rPr>
-        <w:t xml:space="preserve"> at age </w:t>
-      </w:r>
-      <w:r>
-        <w:rPr>
-          <w:b/>
-          <w:bCs/>
-          <w:sz w:val="22"/>
-          <w:szCs w:val="22"/>
-        </w:rPr>
-        <w:t>55-64</w:t>
-      </w:r>
-      <w:r>
-        <w:rPr>
-          <w:sz w:val="22"/>
-          <w:szCs w:val="22"/>
-        </w:rPr>
-        <w:t>.</w:t>
-      </w:r>
-    </w:p>
-    <w:p>
-      <w:pPr>
         <w:rPr>
           <w:sz w:val="22"/>
           <w:szCs w:val="22"/>
@@ -1203,68 +1146,37 @@
         </w:rPr>
         <w:t>Smoking History</w:t>
       </w:r>
-    </w:p>
-    <w:p>
-      <w:pPr>
-        <w:pStyle w:val="ListParagraph"/>
-        <w:numPr>
-          <w:ilvl w:val="0"/>
-          <w:numId w:val="3"/>
-        </w:numPr>
-        <w:rPr>
-          <w:sz w:val="22"/>
-          <w:szCs w:val="22"/>
-        </w:rPr>
-      </w:pPr>
-      <w:r>
-        <w:rPr>
-          <w:sz w:val="22"/>
-          <w:szCs w:val="22"/>
-        </w:rPr>
-        <w:t xml:space="preserve">Stroke rate at </w:t>
-      </w:r>
-      <w:r>
-        <w:rPr>
-          <w:b/>
-          <w:bCs/>
-          <w:sz w:val="22"/>
-          <w:szCs w:val="22"/>
-        </w:rPr>
-        <w:t>3.79%</w:t>
-      </w:r>
-    </w:p>
-    <w:p>
-      <w:pPr>
-        <w:pStyle w:val="ListParagraph"/>
-        <w:numPr>
-          <w:ilvl w:val="0"/>
-          <w:numId w:val="3"/>
-        </w:numPr>
-        <w:rPr>
-          <w:sz w:val="22"/>
-          <w:szCs w:val="22"/>
-        </w:rPr>
-      </w:pPr>
-      <w:r>
-        <w:rPr>
-          <w:sz w:val="22"/>
-          <w:szCs w:val="22"/>
-        </w:rPr>
-        <w:t>Former smokers</w:t>
-      </w:r>
-      <w:r>
-        <w:rPr>
-          <w:sz w:val="22"/>
-          <w:szCs w:val="22"/>
-        </w:rPr>
-        <w:t>’</w:t>
-      </w:r>
-      <w:r>
-        <w:rPr>
-          <w:sz w:val="22"/>
-          <w:szCs w:val="22"/>
-        </w:rPr>
-        <w:t xml:space="preserve"> stroke rate is </w:t>
+      <w:r>
+        <w:rPr>
+          <w:b/>
+          <w:bCs/>
+          <w:sz w:val="22"/>
+          <w:szCs w:val="22"/>
+        </w:rPr>
+        <w:t xml:space="preserve"> </w:t>
+      </w:r>
+      <w:r>
+        <w:rPr>
+          <w:sz w:val="22"/>
+          <w:szCs w:val="22"/>
+        </w:rPr>
+        <w:t xml:space="preserve">– patients that smoke had a stroke rate of </w:t>
+      </w:r>
+      <w:r>
+        <w:rPr>
+          <w:b/>
+          <w:bCs/>
+          <w:sz w:val="22"/>
+          <w:szCs w:val="22"/>
+        </w:rPr>
+        <w:t>3.79%.</w:t>
+      </w:r>
+      <w:r>
+        <w:rPr>
+          <w:sz w:val="22"/>
+          <w:szCs w:val="22"/>
+        </w:rPr>
+        <w:t xml:space="preserve"> Patients that formerly smoked had a stroke rate of </w:t>
       </w:r>
       <w:r>
         <w:rPr>
@@ -1280,37 +1192,22 @@
           <w:sz w:val="22"/>
           <w:szCs w:val="22"/>
         </w:rPr>
-        <w:t xml:space="preserve">, risk is </w:t>
-      </w:r>
-      <w:r>
-        <w:rPr>
-          <w:b/>
-          <w:bCs/>
-          <w:sz w:val="22"/>
-          <w:szCs w:val="22"/>
-        </w:rPr>
-        <w:t>similar even after quitting</w:t>
-      </w:r>
-      <w:r>
-        <w:rPr>
-          <w:sz w:val="22"/>
-          <w:szCs w:val="22"/>
-        </w:rPr>
-        <w:t>.</w:t>
-      </w:r>
-    </w:p>
-    <w:p>
-      <w:pPr>
-        <w:pStyle w:val="ListParagraph"/>
-        <w:numPr>
-          <w:ilvl w:val="0"/>
-          <w:numId w:val="3"/>
-        </w:numPr>
-        <w:rPr>
-          <w:sz w:val="22"/>
-          <w:szCs w:val="22"/>
-        </w:rPr>
-      </w:pPr>
+        <w:t xml:space="preserve">, which is very similar to patients that </w:t>
+      </w:r>
+      <w:r>
+        <w:rPr>
+          <w:sz w:val="22"/>
+          <w:szCs w:val="22"/>
+        </w:rPr>
+        <w:t>continue</w:t>
+      </w:r>
+      <w:r>
+        <w:rPr>
+          <w:sz w:val="22"/>
+          <w:szCs w:val="22"/>
+        </w:rPr>
+        <w:t xml:space="preserve"> to smoke. </w:t>
+      </w:r>
       <w:r>
         <w:rPr>
           <w:b/>
@@ -1325,7 +1222,23 @@
           <w:sz w:val="22"/>
           <w:szCs w:val="22"/>
         </w:rPr>
-        <w:t xml:space="preserve"> patients had a history of smoking by age </w:t>
+        <w:t xml:space="preserve"> patients had a </w:t>
+      </w:r>
+      <w:r>
+        <w:rPr>
+          <w:b/>
+          <w:bCs/>
+          <w:sz w:val="22"/>
+          <w:szCs w:val="22"/>
+        </w:rPr>
+        <w:t>history of smoking</w:t>
+      </w:r>
+      <w:r>
+        <w:rPr>
+          <w:sz w:val="22"/>
+          <w:szCs w:val="22"/>
+        </w:rPr>
+        <w:t xml:space="preserve"> by age </w:t>
       </w:r>
       <w:r>
         <w:rPr>
@@ -1380,7 +1293,35 @@
           <w:sz w:val="22"/>
           <w:szCs w:val="22"/>
         </w:rPr>
-        <w:t>Heart disease screening by age 35.</w:t>
+        <w:t xml:space="preserve">Hypertension and smoking risk assessment </w:t>
+      </w:r>
+      <w:r>
+        <w:rPr>
+          <w:sz w:val="22"/>
+          <w:szCs w:val="22"/>
+        </w:rPr>
+        <w:t xml:space="preserve">and prevention </w:t>
+      </w:r>
+      <w:r>
+        <w:rPr>
+          <w:sz w:val="22"/>
+          <w:szCs w:val="22"/>
+        </w:rPr>
+        <w:t xml:space="preserve">as early as </w:t>
+      </w:r>
+      <w:r>
+        <w:rPr>
+          <w:sz w:val="22"/>
+          <w:szCs w:val="22"/>
+        </w:rPr>
+        <w:t xml:space="preserve">age </w:t>
+      </w:r>
+      <w:r>
+        <w:rPr>
+          <w:sz w:val="22"/>
+          <w:szCs w:val="22"/>
+        </w:rPr>
+        <w:t xml:space="preserve">18. </w:t>
       </w:r>
     </w:p>
     <w:p>
@@ -1420,35 +1361,7 @@
           <w:sz w:val="22"/>
           <w:szCs w:val="22"/>
         </w:rPr>
-        <w:t xml:space="preserve">Hypertension and smoking risk assessment </w:t>
-      </w:r>
-      <w:r>
-        <w:rPr>
-          <w:sz w:val="22"/>
-          <w:szCs w:val="22"/>
-        </w:rPr>
-        <w:t xml:space="preserve">and prevention </w:t>
-      </w:r>
-      <w:r>
-        <w:rPr>
-          <w:sz w:val="22"/>
-          <w:szCs w:val="22"/>
-        </w:rPr>
-        <w:t xml:space="preserve">as early as </w:t>
-      </w:r>
-      <w:r>
-        <w:rPr>
-          <w:sz w:val="22"/>
-          <w:szCs w:val="22"/>
-        </w:rPr>
-        <w:t xml:space="preserve">age </w:t>
-      </w:r>
-      <w:r>
-        <w:rPr>
-          <w:sz w:val="22"/>
-          <w:szCs w:val="22"/>
-        </w:rPr>
-        <w:t xml:space="preserve">18. </w:t>
+        <w:t>Heart disease screening by age 35.</w:t>
       </w:r>
     </w:p>
     <w:p>
@@ -1467,7 +1380,6 @@
           <w:sz w:val="28"/>
           <w:szCs w:val="28"/>
         </w:rPr>
-        <w:lastRenderedPageBreak/>
         <w:t>Closing Statement</w:t>
       </w:r>
     </w:p>
@@ -1480,38 +1392,12 @@
       </w:pPr>
       <w:r>
         <w:rPr>
-          <w:sz w:val="22"/>
-          <w:szCs w:val="22"/>
-        </w:rPr>
-        <w:t>Stroke risk factors</w:t>
-      </w:r>
-      <w:r>
-        <w:rPr>
-          <w:sz w:val="22"/>
-          <w:szCs w:val="22"/>
-        </w:rPr>
-        <w:t xml:space="preserve"> begin </w:t>
-      </w:r>
-      <w:r>
-        <w:rPr>
-          <w:sz w:val="22"/>
-          <w:szCs w:val="22"/>
-        </w:rPr>
-        <w:t>develop</w:t>
-      </w:r>
-      <w:r>
-        <w:rPr>
-          <w:sz w:val="22"/>
-          <w:szCs w:val="22"/>
-        </w:rPr>
-        <w:t xml:space="preserve">ing well </w:t>
-      </w:r>
-      <w:r>
-        <w:rPr>
-          <w:sz w:val="22"/>
-          <w:szCs w:val="22"/>
-        </w:rPr>
-        <w:t>before the age of 65</w:t>
+          <w:b/>
+          <w:bCs/>
+          <w:sz w:val="22"/>
+          <w:szCs w:val="22"/>
+        </w:rPr>
+        <w:t>Stroke risk factors begin developing well before the age of 65</w:t>
       </w:r>
       <w:r>
         <w:rPr>
@@ -1546,7 +1432,23 @@
           <w:sz w:val="22"/>
           <w:szCs w:val="22"/>
         </w:rPr>
-        <w:t xml:space="preserve"> smoking, we can help patients take action before these risks compound into preventable </w:t>
+        <w:t xml:space="preserve"> smoking, we can help patients </w:t>
+      </w:r>
+      <w:proofErr w:type="gramStart"/>
+      <w:r>
+        <w:rPr>
+          <w:sz w:val="22"/>
+          <w:szCs w:val="22"/>
+        </w:rPr>
+        <w:t>take action</w:t>
+      </w:r>
+      <w:proofErr w:type="gramEnd"/>
+      <w:r>
+        <w:rPr>
+          <w:sz w:val="22"/>
+          <w:szCs w:val="22"/>
+        </w:rPr>
+        <w:t xml:space="preserve"> before these risks compound into preventable </w:t>
       </w:r>
       <w:r>
         <w:rPr>

</xml_diff>

<commit_message>
Updated gitignore to separate py file and remove pyhton project folder.
</commit_message>
<xml_diff>
--- a/reports/Under 65 Stroke Risk Analysis - 3 Minute Story.docx
+++ b/reports/Under 65 Stroke Risk Analysis - 3 Minute Story.docx
@@ -148,7 +148,7 @@
           <w:sz w:val="22"/>
           <w:szCs w:val="22"/>
         </w:rPr>
-        <w:t>Of course, that doesn’t mean marriage causes stroke, it’s a statistical reminder that correlation is not necessarily causation</w:t>
+        <w:t>Of course, that doesn’t mean marriage causes stroke, it’s a reminder that correlation is not necessarily causation</w:t>
       </w:r>
       <w:r>
         <w:rPr>
@@ -301,27 +301,7 @@
           <w:sz w:val="22"/>
           <w:szCs w:val="22"/>
         </w:rPr>
-        <w:t xml:space="preserve">the leading </w:t>
-      </w:r>
-      <w:proofErr w:type="gramStart"/>
-      <w:r>
-        <w:rPr>
-          <w:b/>
-          <w:bCs/>
-          <w:sz w:val="22"/>
-          <w:szCs w:val="22"/>
-        </w:rPr>
-        <w:t>cause</w:t>
-      </w:r>
-      <w:proofErr w:type="gramEnd"/>
-      <w:r>
-        <w:rPr>
-          <w:b/>
-          <w:bCs/>
-          <w:sz w:val="22"/>
-          <w:szCs w:val="22"/>
-        </w:rPr>
-        <w:t xml:space="preserve"> of death in the U.S.</w:t>
+        <w:t>the leading cause of death in the U.S.</w:t>
       </w:r>
       <w:r>
         <w:rPr>
@@ -839,7 +819,25 @@
           <w:sz w:val="22"/>
           <w:szCs w:val="22"/>
         </w:rPr>
-        <w:t>2.25%</w:t>
+        <w:t>2.</w:t>
+      </w:r>
+      <w:r>
+        <w:rPr>
+          <w:b/>
+          <w:bCs/>
+          <w:sz w:val="22"/>
+          <w:szCs w:val="22"/>
+        </w:rPr>
+        <w:t>3</w:t>
+      </w:r>
+      <w:r>
+        <w:rPr>
+          <w:b/>
+          <w:bCs/>
+          <w:sz w:val="22"/>
+          <w:szCs w:val="22"/>
+        </w:rPr>
+        <w:t>5%</w:t>
       </w:r>
       <w:r>
         <w:rPr>
@@ -853,7 +851,21 @@
           <w:sz w:val="22"/>
           <w:szCs w:val="22"/>
         </w:rPr>
-        <w:t>but it accounts for 14.44% of all stroke cases. I</w:t>
+        <w:t xml:space="preserve">but </w:t>
+      </w:r>
+      <w:r>
+        <w:rPr>
+          <w:sz w:val="22"/>
+          <w:szCs w:val="22"/>
+        </w:rPr>
+        <w:t>they</w:t>
+      </w:r>
+      <w:r>
+        <w:rPr>
+          <w:sz w:val="22"/>
+          <w:szCs w:val="22"/>
+        </w:rPr>
+        <w:t xml:space="preserve"> account for 14.44% of all stroke cases. I</w:t>
       </w:r>
       <w:r>
         <w:rPr>
@@ -939,31 +951,7 @@
           <w:sz w:val="22"/>
           <w:szCs w:val="22"/>
         </w:rPr>
-        <w:t xml:space="preserve">where there is an </w:t>
-      </w:r>
-      <w:proofErr w:type="gramStart"/>
-      <w:r>
-        <w:rPr>
-          <w:sz w:val="22"/>
-          <w:szCs w:val="22"/>
-        </w:rPr>
-        <w:t>eleven fold</w:t>
-      </w:r>
-      <w:proofErr w:type="gramEnd"/>
-      <w:r>
-        <w:rPr>
-          <w:sz w:val="22"/>
-          <w:szCs w:val="22"/>
-        </w:rPr>
-        <w:t xml:space="preserve"> jump in hypertensive cases by </w:t>
-      </w:r>
-      <w:proofErr w:type="gramStart"/>
-      <w:r>
-        <w:rPr>
-          <w:sz w:val="22"/>
-          <w:szCs w:val="22"/>
-        </w:rPr>
-        <w:t xml:space="preserve">age </w:t>
+        <w:t xml:space="preserve">where there is an eleven fold jump in hypertensive cases by age </w:t>
       </w:r>
       <w:r>
         <w:rPr>
@@ -988,17 +976,7 @@
           <w:sz w:val="22"/>
           <w:szCs w:val="22"/>
         </w:rPr>
-        <w:t>8</w:t>
-      </w:r>
-      <w:proofErr w:type="gramEnd"/>
-      <w:r>
-        <w:rPr>
-          <w:b/>
-          <w:bCs/>
-          <w:sz w:val="22"/>
-          <w:szCs w:val="22"/>
-        </w:rPr>
-        <w:t>-24</w:t>
+        <w:t>8-24</w:t>
       </w:r>
       <w:r>
         <w:rPr>
@@ -1266,6 +1244,7 @@
           <w:szCs w:val="28"/>
         </w:rPr>
       </w:pPr>
+      <w:bookmarkStart w:id="0" w:name="_Hlk201812394"/>
       <w:r>
         <w:rPr>
           <w:b/>
@@ -1293,7 +1272,21 @@
           <w:sz w:val="22"/>
           <w:szCs w:val="22"/>
         </w:rPr>
-        <w:t xml:space="preserve">Hypertension and smoking risk assessment </w:t>
+        <w:t>Hypertension and smoking risk assessment</w:t>
+      </w:r>
+      <w:r>
+        <w:rPr>
+          <w:sz w:val="22"/>
+          <w:szCs w:val="22"/>
+        </w:rPr>
+        <w:t>, education,</w:t>
+      </w:r>
+      <w:r>
+        <w:rPr>
+          <w:sz w:val="22"/>
+          <w:szCs w:val="22"/>
+        </w:rPr>
+        <w:t xml:space="preserve"> </w:t>
       </w:r>
       <w:r>
         <w:rPr>
@@ -1341,7 +1334,21 @@
           <w:sz w:val="22"/>
           <w:szCs w:val="22"/>
         </w:rPr>
-        <w:t>Diabetes monitoring starting at age 25.</w:t>
+        <w:t xml:space="preserve">Diabetes </w:t>
+      </w:r>
+      <w:r>
+        <w:rPr>
+          <w:sz w:val="22"/>
+          <w:szCs w:val="22"/>
+        </w:rPr>
+        <w:t>screening and care plan</w:t>
+      </w:r>
+      <w:r>
+        <w:rPr>
+          <w:sz w:val="22"/>
+          <w:szCs w:val="22"/>
+        </w:rPr>
+        <w:t xml:space="preserve"> starting at age 25.</w:t>
       </w:r>
     </w:p>
     <w:p>
@@ -1361,7 +1368,21 @@
           <w:sz w:val="22"/>
           <w:szCs w:val="22"/>
         </w:rPr>
-        <w:t>Heart disease screening by age 35.</w:t>
+        <w:t xml:space="preserve">Heart disease screening </w:t>
+      </w:r>
+      <w:r>
+        <w:rPr>
+          <w:sz w:val="22"/>
+          <w:szCs w:val="22"/>
+        </w:rPr>
+        <w:t xml:space="preserve">and care plan </w:t>
+      </w:r>
+      <w:r>
+        <w:rPr>
+          <w:sz w:val="22"/>
+          <w:szCs w:val="22"/>
+        </w:rPr>
+        <w:t>by age 35.</w:t>
       </w:r>
     </w:p>
     <w:p>
@@ -1432,23 +1453,7 @@
           <w:sz w:val="22"/>
           <w:szCs w:val="22"/>
         </w:rPr>
-        <w:t xml:space="preserve"> smoking, we can help patients </w:t>
-      </w:r>
-      <w:proofErr w:type="gramStart"/>
-      <w:r>
-        <w:rPr>
-          <w:sz w:val="22"/>
-          <w:szCs w:val="22"/>
-        </w:rPr>
-        <w:t>take action</w:t>
-      </w:r>
-      <w:proofErr w:type="gramEnd"/>
-      <w:r>
-        <w:rPr>
-          <w:sz w:val="22"/>
-          <w:szCs w:val="22"/>
-        </w:rPr>
-        <w:t xml:space="preserve"> before these risks compound into preventable </w:t>
+        <w:t xml:space="preserve"> smoking, we can help patients take action before these risks compound into preventable </w:t>
       </w:r>
       <w:r>
         <w:rPr>
@@ -1457,6 +1462,7 @@
         </w:rPr>
         <w:t>medical emergencies.</w:t>
       </w:r>
+      <w:bookmarkEnd w:id="0"/>
     </w:p>
     <w:sectPr>
       <w:pgSz w:w="12240" w:h="15840"/>

</xml_diff>